<commit_message>
update and migration to bitbucket
</commit_message>
<xml_diff>
--- a/documentation/ProtocoloSINAMEFv2.docx
+++ b/documentation/ProtocoloSINAMEFv2.docx
@@ -217,9 +217,6 @@
                 </w:rPr>
                 <w:alias w:val="Autor"/>
                 <w:id w:val="15524260"/>
-                <w:placeholder>
-                  <w:docPart w:val="3788A7ACA9B34990ABCE32EFA6A04A9E"/>
-                </w:placeholder>
                 <w:dataBinding w:prefixMappings="xmlns:ns0='http://schemas.openxmlformats.org/package/2006/metadata/core-properties' xmlns:ns1='http://purl.org/dc/elements/1.1/'" w:xpath="/ns0:coreProperties[1]/ns1:creator[1]" w:storeItemID="{6C3C8BC8-F283-45AE-878A-BAB7291924A1}"/>
                 <w:text/>
               </w:sdtPr>
@@ -412,6 +409,9 @@
             </w:tabs>
             <w:rPr>
               <w:noProof/>
+              <w:sz w:val="24"/>
+              <w:szCs w:val="24"/>
+              <w:lang w:val="en-US" w:eastAsia="en-US"/>
             </w:rPr>
           </w:pPr>
           <w:r>
@@ -423,7 +423,7 @@
           <w:r>
             <w:fldChar w:fldCharType="separate"/>
           </w:r>
-          <w:hyperlink w:anchor="_Toc427692449" w:history="1">
+          <w:hyperlink w:anchor="_Toc428346135" w:history="1">
             <w:r>
               <w:rPr>
                 <w:rStyle w:val="Hyperlink"/>
@@ -450,7 +450,7 @@
                 <w:noProof/>
                 <w:webHidden/>
               </w:rPr>
-              <w:instrText xml:space="preserve"> PAGEREF _Toc427692449 \h </w:instrText>
+              <w:instrText xml:space="preserve"> PAGEREF _Toc428346135 \h </w:instrText>
             </w:r>
             <w:r>
               <w:rPr>
@@ -489,9 +489,12 @@
             </w:tabs>
             <w:rPr>
               <w:noProof/>
+              <w:sz w:val="24"/>
+              <w:szCs w:val="24"/>
+              <w:lang w:val="en-US" w:eastAsia="en-US"/>
             </w:rPr>
           </w:pPr>
-          <w:hyperlink w:anchor="_Toc427692450" w:history="1">
+          <w:hyperlink w:anchor="_Toc428346136" w:history="1">
             <w:r>
               <w:rPr>
                 <w:rStyle w:val="Hyperlink"/>
@@ -518,7 +521,7 @@
                 <w:noProof/>
                 <w:webHidden/>
               </w:rPr>
-              <w:instrText xml:space="preserve"> PAGEREF _Toc427692450 \h </w:instrText>
+              <w:instrText xml:space="preserve"> PAGEREF _Toc428346136 \h </w:instrText>
             </w:r>
             <w:r>
               <w:rPr>
@@ -557,9 +560,12 @@
             </w:tabs>
             <w:rPr>
               <w:noProof/>
+              <w:sz w:val="24"/>
+              <w:szCs w:val="24"/>
+              <w:lang w:val="en-US" w:eastAsia="en-US"/>
             </w:rPr>
           </w:pPr>
-          <w:hyperlink w:anchor="_Toc427692451" w:history="1">
+          <w:hyperlink w:anchor="_Toc428346137" w:history="1">
             <w:r>
               <w:rPr>
                 <w:rStyle w:val="Hyperlink"/>
@@ -586,7 +592,7 @@
                 <w:noProof/>
                 <w:webHidden/>
               </w:rPr>
-              <w:instrText xml:space="preserve"> PAGEREF _Toc427692451 \h </w:instrText>
+              <w:instrText xml:space="preserve"> PAGEREF _Toc428346137 \h </w:instrText>
             </w:r>
             <w:r>
               <w:rPr>
@@ -625,9 +631,12 @@
             </w:tabs>
             <w:rPr>
               <w:noProof/>
+              <w:sz w:val="24"/>
+              <w:szCs w:val="24"/>
+              <w:lang w:val="en-US" w:eastAsia="en-US"/>
             </w:rPr>
           </w:pPr>
-          <w:hyperlink w:anchor="_Toc427692452" w:history="1">
+          <w:hyperlink w:anchor="_Toc428346138" w:history="1">
             <w:r>
               <w:rPr>
                 <w:rStyle w:val="Hyperlink"/>
@@ -654,7 +663,7 @@
                 <w:noProof/>
                 <w:webHidden/>
               </w:rPr>
-              <w:instrText xml:space="preserve"> PAGEREF _Toc427692452 \h </w:instrText>
+              <w:instrText xml:space="preserve"> PAGEREF _Toc428346138 \h </w:instrText>
             </w:r>
             <w:r>
               <w:rPr>
@@ -693,9 +702,12 @@
             </w:tabs>
             <w:rPr>
               <w:noProof/>
+              <w:sz w:val="24"/>
+              <w:szCs w:val="24"/>
+              <w:lang w:val="en-US" w:eastAsia="en-US"/>
             </w:rPr>
           </w:pPr>
-          <w:hyperlink w:anchor="_Toc427692453" w:history="1">
+          <w:hyperlink w:anchor="_Toc428346139" w:history="1">
             <w:r>
               <w:rPr>
                 <w:rStyle w:val="Hyperlink"/>
@@ -722,7 +734,7 @@
                 <w:noProof/>
                 <w:webHidden/>
               </w:rPr>
-              <w:instrText xml:space="preserve"> PAGEREF _Toc427692453 \h </w:instrText>
+              <w:instrText xml:space="preserve"> PAGEREF _Toc428346139 \h </w:instrText>
             </w:r>
             <w:r>
               <w:rPr>
@@ -742,7 +754,7 @@
                 <w:noProof/>
                 <w:webHidden/>
               </w:rPr>
-              <w:t>3</w:t>
+              <w:t>4</w:t>
             </w:r>
             <w:r>
               <w:rPr>
@@ -761,9 +773,12 @@
             </w:tabs>
             <w:rPr>
               <w:noProof/>
+              <w:sz w:val="24"/>
+              <w:szCs w:val="24"/>
+              <w:lang w:val="en-US" w:eastAsia="en-US"/>
             </w:rPr>
           </w:pPr>
-          <w:hyperlink w:anchor="_Toc427692454" w:history="1">
+          <w:hyperlink w:anchor="_Toc428346140" w:history="1">
             <w:r>
               <w:rPr>
                 <w:rStyle w:val="Hyperlink"/>
@@ -790,7 +805,7 @@
                 <w:noProof/>
                 <w:webHidden/>
               </w:rPr>
-              <w:instrText xml:space="preserve"> PAGEREF _Toc427692454 \h </w:instrText>
+              <w:instrText xml:space="preserve"> PAGEREF _Toc428346140 \h </w:instrText>
             </w:r>
             <w:r>
               <w:rPr>
@@ -810,7 +825,7 @@
                 <w:noProof/>
                 <w:webHidden/>
               </w:rPr>
-              <w:t>3</w:t>
+              <w:t>4</w:t>
             </w:r>
             <w:r>
               <w:rPr>
@@ -829,9 +844,12 @@
             </w:tabs>
             <w:rPr>
               <w:noProof/>
+              <w:sz w:val="24"/>
+              <w:szCs w:val="24"/>
+              <w:lang w:val="en-US" w:eastAsia="en-US"/>
             </w:rPr>
           </w:pPr>
-          <w:hyperlink w:anchor="_Toc427692455" w:history="1">
+          <w:hyperlink w:anchor="_Toc428346141" w:history="1">
             <w:r>
               <w:rPr>
                 <w:rStyle w:val="Hyperlink"/>
@@ -858,7 +876,7 @@
                 <w:noProof/>
                 <w:webHidden/>
               </w:rPr>
-              <w:instrText xml:space="preserve"> PAGEREF _Toc427692455 \h </w:instrText>
+              <w:instrText xml:space="preserve"> PAGEREF _Toc428346141 \h </w:instrText>
             </w:r>
             <w:r>
               <w:rPr>
@@ -897,15 +915,18 @@
             </w:tabs>
             <w:rPr>
               <w:noProof/>
+              <w:sz w:val="24"/>
+              <w:szCs w:val="24"/>
+              <w:lang w:val="en-US" w:eastAsia="en-US"/>
             </w:rPr>
           </w:pPr>
-          <w:hyperlink w:anchor="_Toc427692456" w:history="1">
+          <w:hyperlink w:anchor="_Toc428346142" w:history="1">
             <w:r>
               <w:rPr>
                 <w:rStyle w:val="Hyperlink"/>
                 <w:noProof/>
               </w:rPr>
-              <w:t>Instalación y configuración del sistema</w:t>
+              <w:t>Base de datos</w:t>
             </w:r>
             <w:r>
               <w:rPr>
@@ -926,7 +947,7 @@
                 <w:noProof/>
                 <w:webHidden/>
               </w:rPr>
-              <w:instrText xml:space="preserve"> PAGEREF _Toc427692456 \h </w:instrText>
+              <w:instrText xml:space="preserve"> PAGEREF _Toc428346142 \h </w:instrText>
             </w:r>
             <w:r>
               <w:rPr>
@@ -946,7 +967,149 @@
                 <w:noProof/>
                 <w:webHidden/>
               </w:rPr>
-              <w:t>4</w:t>
+              <w:t>5</w:t>
+            </w:r>
+            <w:r>
+              <w:rPr>
+                <w:noProof/>
+                <w:webHidden/>
+              </w:rPr>
+              <w:fldChar w:fldCharType="end"/>
+            </w:r>
+          </w:hyperlink>
+        </w:p>
+        <w:p>
+          <w:pPr>
+            <w:pStyle w:val="TOC2"/>
+            <w:tabs>
+              <w:tab w:val="right" w:leader="dot" w:pos="9962"/>
+            </w:tabs>
+            <w:rPr>
+              <w:noProof/>
+              <w:sz w:val="24"/>
+              <w:szCs w:val="24"/>
+              <w:lang w:val="en-US" w:eastAsia="en-US"/>
+            </w:rPr>
+          </w:pPr>
+          <w:hyperlink w:anchor="_Toc428346143" w:history="1">
+            <w:r>
+              <w:rPr>
+                <w:rStyle w:val="Hyperlink"/>
+                <w:noProof/>
+              </w:rPr>
+              <w:t>Instalación y configuración del sistema</w:t>
+            </w:r>
+            <w:r>
+              <w:rPr>
+                <w:noProof/>
+                <w:webHidden/>
+              </w:rPr>
+              <w:tab/>
+            </w:r>
+            <w:r>
+              <w:rPr>
+                <w:noProof/>
+                <w:webHidden/>
+              </w:rPr>
+              <w:fldChar w:fldCharType="begin"/>
+            </w:r>
+            <w:r>
+              <w:rPr>
+                <w:noProof/>
+                <w:webHidden/>
+              </w:rPr>
+              <w:instrText xml:space="preserve"> PAGEREF _Toc428346143 \h </w:instrText>
+            </w:r>
+            <w:r>
+              <w:rPr>
+                <w:noProof/>
+                <w:webHidden/>
+              </w:rPr>
+            </w:r>
+            <w:r>
+              <w:rPr>
+                <w:noProof/>
+                <w:webHidden/>
+              </w:rPr>
+              <w:fldChar w:fldCharType="separate"/>
+            </w:r>
+            <w:r>
+              <w:rPr>
+                <w:noProof/>
+                <w:webHidden/>
+              </w:rPr>
+              <w:t>6</w:t>
+            </w:r>
+            <w:r>
+              <w:rPr>
+                <w:noProof/>
+                <w:webHidden/>
+              </w:rPr>
+              <w:fldChar w:fldCharType="end"/>
+            </w:r>
+          </w:hyperlink>
+        </w:p>
+        <w:p>
+          <w:pPr>
+            <w:pStyle w:val="TOC3"/>
+            <w:tabs>
+              <w:tab w:val="right" w:leader="dot" w:pos="9962"/>
+            </w:tabs>
+            <w:rPr>
+              <w:noProof/>
+              <w:sz w:val="24"/>
+              <w:szCs w:val="24"/>
+              <w:lang w:val="en-US" w:eastAsia="en-US"/>
+            </w:rPr>
+          </w:pPr>
+          <w:hyperlink w:anchor="_Toc428346144" w:history="1">
+            <w:r>
+              <w:rPr>
+                <w:rStyle w:val="Hyperlink"/>
+                <w:noProof/>
+              </w:rPr>
+              <w:t>Steps for system installation</w:t>
+            </w:r>
+            <w:r>
+              <w:rPr>
+                <w:noProof/>
+                <w:webHidden/>
+              </w:rPr>
+              <w:tab/>
+            </w:r>
+            <w:r>
+              <w:rPr>
+                <w:noProof/>
+                <w:webHidden/>
+              </w:rPr>
+              <w:fldChar w:fldCharType="begin"/>
+            </w:r>
+            <w:r>
+              <w:rPr>
+                <w:noProof/>
+                <w:webHidden/>
+              </w:rPr>
+              <w:instrText xml:space="preserve"> PAGEREF _Toc428346144 \h </w:instrText>
+            </w:r>
+            <w:r>
+              <w:rPr>
+                <w:noProof/>
+                <w:webHidden/>
+              </w:rPr>
+            </w:r>
+            <w:r>
+              <w:rPr>
+                <w:noProof/>
+                <w:webHidden/>
+              </w:rPr>
+              <w:fldChar w:fldCharType="separate"/>
+            </w:r>
+            <w:r>
+              <w:rPr>
+                <w:noProof/>
+                <w:webHidden/>
+              </w:rPr>
+              <w:t>7</w:t>
             </w:r>
             <w:r>
               <w:rPr>
@@ -965,15 +1128,18 @@
             </w:tabs>
             <w:rPr>
               <w:noProof/>
+              <w:sz w:val="24"/>
+              <w:szCs w:val="24"/>
+              <w:lang w:val="en-US" w:eastAsia="en-US"/>
             </w:rPr>
           </w:pPr>
-          <w:hyperlink w:anchor="_Toc427692457" w:history="1">
+          <w:hyperlink w:anchor="_Toc428346145" w:history="1">
             <w:r>
               <w:rPr>
                 <w:rStyle w:val="Hyperlink"/>
                 <w:noProof/>
               </w:rPr>
-              <w:t>Resultados</w:t>
+              <w:t>Preparación del Sistema integrada</w:t>
             </w:r>
             <w:r>
               <w:rPr>
@@ -994,7 +1160,7 @@
                 <w:noProof/>
                 <w:webHidden/>
               </w:rPr>
-              <w:instrText xml:space="preserve"> PAGEREF _Toc427692457 \h </w:instrText>
+              <w:instrText xml:space="preserve"> PAGEREF _Toc428346145 \h </w:instrText>
             </w:r>
             <w:r>
               <w:rPr>
@@ -1014,7 +1180,7 @@
                 <w:noProof/>
                 <w:webHidden/>
               </w:rPr>
-              <w:t>5</w:t>
+              <w:t>7</w:t>
             </w:r>
             <w:r>
               <w:rPr>
@@ -1033,15 +1199,18 @@
             </w:tabs>
             <w:rPr>
               <w:noProof/>
+              <w:sz w:val="24"/>
+              <w:szCs w:val="24"/>
+              <w:lang w:val="en-US" w:eastAsia="en-US"/>
             </w:rPr>
           </w:pPr>
-          <w:hyperlink w:anchor="_Toc427692458" w:history="1">
+          <w:hyperlink w:anchor="_Toc428346146" w:history="1">
             <w:r>
               <w:rPr>
                 <w:rStyle w:val="Hyperlink"/>
                 <w:noProof/>
               </w:rPr>
-              <w:t>Generación de reportes a nivel nacional</w:t>
+              <w:t>Preparacion de los datos Madmex (Madmex product update)</w:t>
             </w:r>
             <w:r>
               <w:rPr>
@@ -1062,7 +1231,7 @@
                 <w:noProof/>
                 <w:webHidden/>
               </w:rPr>
-              <w:instrText xml:space="preserve"> PAGEREF _Toc427692458 \h </w:instrText>
+              <w:instrText xml:space="preserve"> PAGEREF _Toc428346146 \h </w:instrText>
             </w:r>
             <w:r>
               <w:rPr>
@@ -1082,7 +1251,7 @@
                 <w:noProof/>
                 <w:webHidden/>
               </w:rPr>
-              <w:t>5</w:t>
+              <w:t>7</w:t>
             </w:r>
             <w:r>
               <w:rPr>
@@ -1101,15 +1270,18 @@
             </w:tabs>
             <w:rPr>
               <w:noProof/>
+              <w:sz w:val="24"/>
+              <w:szCs w:val="24"/>
+              <w:lang w:val="en-US" w:eastAsia="en-US"/>
             </w:rPr>
           </w:pPr>
-          <w:hyperlink w:anchor="_Toc427692459" w:history="1">
+          <w:hyperlink w:anchor="_Toc428346147" w:history="1">
             <w:r>
               <w:rPr>
                 <w:rStyle w:val="Hyperlink"/>
                 <w:noProof/>
               </w:rPr>
-              <w:t>Reporte de factores de emisión a nivel de clases de cobertura (estratos), almacén y subcategoría</w:t>
+              <w:t>Preparation of INFyS data (update of an INFyS cycle)</w:t>
             </w:r>
             <w:r>
               <w:rPr>
@@ -1130,7 +1302,7 @@
                 <w:noProof/>
                 <w:webHidden/>
               </w:rPr>
-              <w:instrText xml:space="preserve"> PAGEREF _Toc427692459 \h </w:instrText>
+              <w:instrText xml:space="preserve"> PAGEREF _Toc428346147 \h </w:instrText>
             </w:r>
             <w:r>
               <w:rPr>
@@ -1150,7 +1322,7 @@
                 <w:noProof/>
                 <w:webHidden/>
               </w:rPr>
-              <w:t>5</w:t>
+              <w:t>7</w:t>
             </w:r>
             <w:r>
               <w:rPr>
@@ -1169,15 +1341,18 @@
             </w:tabs>
             <w:rPr>
               <w:noProof/>
+              <w:sz w:val="24"/>
+              <w:szCs w:val="24"/>
+              <w:lang w:val="en-US" w:eastAsia="en-US"/>
             </w:rPr>
           </w:pPr>
-          <w:hyperlink w:anchor="_Toc427692460" w:history="1">
+          <w:hyperlink w:anchor="_Toc428346148" w:history="1">
             <w:r>
               <w:rPr>
                 <w:rStyle w:val="Hyperlink"/>
                 <w:noProof/>
               </w:rPr>
-              <w:t>Reporte a nivel de unidad de muestreo y observación</w:t>
+              <w:t>Generation of the report tables</w:t>
             </w:r>
             <w:r>
               <w:rPr>
@@ -1198,7 +1373,7 @@
                 <w:noProof/>
                 <w:webHidden/>
               </w:rPr>
-              <w:instrText xml:space="preserve"> PAGEREF _Toc427692460 \h </w:instrText>
+              <w:instrText xml:space="preserve"> PAGEREF _Toc428346148 \h </w:instrText>
             </w:r>
             <w:r>
               <w:rPr>
@@ -1218,7 +1393,7 @@
                 <w:noProof/>
                 <w:webHidden/>
               </w:rPr>
-              <w:t>6</w:t>
+              <w:t>8</w:t>
             </w:r>
             <w:r>
               <w:rPr>
@@ -1237,15 +1412,18 @@
             </w:tabs>
             <w:rPr>
               <w:noProof/>
+              <w:sz w:val="24"/>
+              <w:szCs w:val="24"/>
+              <w:lang w:val="en-US" w:eastAsia="en-US"/>
             </w:rPr>
           </w:pPr>
-          <w:hyperlink w:anchor="_Toc427692461" w:history="1">
+          <w:hyperlink w:anchor="_Toc428346149" w:history="1">
             <w:r>
               <w:rPr>
                 <w:rStyle w:val="Hyperlink"/>
                 <w:noProof/>
               </w:rPr>
-              <w:t>Referencias</w:t>
+              <w:t>Resultados</w:t>
             </w:r>
             <w:r>
               <w:rPr>
@@ -1266,7 +1444,7 @@
                 <w:noProof/>
                 <w:webHidden/>
               </w:rPr>
-              <w:instrText xml:space="preserve"> PAGEREF _Toc427692461 \h </w:instrText>
+              <w:instrText xml:space="preserve"> PAGEREF _Toc428346149 \h </w:instrText>
             </w:r>
             <w:r>
               <w:rPr>
@@ -1286,7 +1464,362 @@
                 <w:noProof/>
                 <w:webHidden/>
               </w:rPr>
-              <w:t>7</w:t>
+              <w:t>8</w:t>
+            </w:r>
+            <w:r>
+              <w:rPr>
+                <w:noProof/>
+                <w:webHidden/>
+              </w:rPr>
+              <w:fldChar w:fldCharType="end"/>
+            </w:r>
+          </w:hyperlink>
+        </w:p>
+        <w:p>
+          <w:pPr>
+            <w:pStyle w:val="TOC2"/>
+            <w:tabs>
+              <w:tab w:val="right" w:leader="dot" w:pos="9962"/>
+            </w:tabs>
+            <w:rPr>
+              <w:noProof/>
+              <w:sz w:val="24"/>
+              <w:szCs w:val="24"/>
+              <w:lang w:val="en-US" w:eastAsia="en-US"/>
+            </w:rPr>
+          </w:pPr>
+          <w:hyperlink w:anchor="_Toc428346150" w:history="1">
+            <w:r>
+              <w:rPr>
+                <w:rStyle w:val="Hyperlink"/>
+                <w:noProof/>
+              </w:rPr>
+              <w:t>Reporte a nivel de observación</w:t>
+            </w:r>
+            <w:r>
+              <w:rPr>
+                <w:noProof/>
+                <w:webHidden/>
+              </w:rPr>
+              <w:tab/>
+            </w:r>
+            <w:r>
+              <w:rPr>
+                <w:noProof/>
+                <w:webHidden/>
+              </w:rPr>
+              <w:fldChar w:fldCharType="begin"/>
+            </w:r>
+            <w:r>
+              <w:rPr>
+                <w:noProof/>
+                <w:webHidden/>
+              </w:rPr>
+              <w:instrText xml:space="preserve"> PAGEREF _Toc428346150 \h </w:instrText>
+            </w:r>
+            <w:r>
+              <w:rPr>
+                <w:noProof/>
+                <w:webHidden/>
+              </w:rPr>
+            </w:r>
+            <w:r>
+              <w:rPr>
+                <w:noProof/>
+                <w:webHidden/>
+              </w:rPr>
+              <w:fldChar w:fldCharType="separate"/>
+            </w:r>
+            <w:r>
+              <w:rPr>
+                <w:noProof/>
+                <w:webHidden/>
+              </w:rPr>
+              <w:t>8</w:t>
+            </w:r>
+            <w:r>
+              <w:rPr>
+                <w:noProof/>
+                <w:webHidden/>
+              </w:rPr>
+              <w:fldChar w:fldCharType="end"/>
+            </w:r>
+          </w:hyperlink>
+        </w:p>
+        <w:p>
+          <w:pPr>
+            <w:pStyle w:val="TOC2"/>
+            <w:tabs>
+              <w:tab w:val="right" w:leader="dot" w:pos="9962"/>
+            </w:tabs>
+            <w:rPr>
+              <w:noProof/>
+              <w:sz w:val="24"/>
+              <w:szCs w:val="24"/>
+              <w:lang w:val="en-US" w:eastAsia="en-US"/>
+            </w:rPr>
+          </w:pPr>
+          <w:hyperlink w:anchor="_Toc428346151" w:history="1">
+            <w:r>
+              <w:rPr>
+                <w:rStyle w:val="Hyperlink"/>
+                <w:noProof/>
+              </w:rPr>
+              <w:t>Reporte a nivel de unidad de muestreo</w:t>
+            </w:r>
+            <w:r>
+              <w:rPr>
+                <w:noProof/>
+                <w:webHidden/>
+              </w:rPr>
+              <w:tab/>
+            </w:r>
+            <w:r>
+              <w:rPr>
+                <w:noProof/>
+                <w:webHidden/>
+              </w:rPr>
+              <w:fldChar w:fldCharType="begin"/>
+            </w:r>
+            <w:r>
+              <w:rPr>
+                <w:noProof/>
+                <w:webHidden/>
+              </w:rPr>
+              <w:instrText xml:space="preserve"> PAGEREF _Toc428346151 \h </w:instrText>
+            </w:r>
+            <w:r>
+              <w:rPr>
+                <w:noProof/>
+                <w:webHidden/>
+              </w:rPr>
+            </w:r>
+            <w:r>
+              <w:rPr>
+                <w:noProof/>
+                <w:webHidden/>
+              </w:rPr>
+              <w:fldChar w:fldCharType="separate"/>
+            </w:r>
+            <w:r>
+              <w:rPr>
+                <w:noProof/>
+                <w:webHidden/>
+              </w:rPr>
+              <w:t>9</w:t>
+            </w:r>
+            <w:r>
+              <w:rPr>
+                <w:noProof/>
+                <w:webHidden/>
+              </w:rPr>
+              <w:fldChar w:fldCharType="end"/>
+            </w:r>
+          </w:hyperlink>
+        </w:p>
+        <w:p>
+          <w:pPr>
+            <w:pStyle w:val="TOC2"/>
+            <w:tabs>
+              <w:tab w:val="right" w:leader="dot" w:pos="9962"/>
+            </w:tabs>
+            <w:rPr>
+              <w:noProof/>
+              <w:sz w:val="24"/>
+              <w:szCs w:val="24"/>
+              <w:lang w:val="en-US" w:eastAsia="en-US"/>
+            </w:rPr>
+          </w:pPr>
+          <w:hyperlink w:anchor="_Toc428346152" w:history="1">
+            <w:r>
+              <w:rPr>
+                <w:rStyle w:val="Hyperlink"/>
+                <w:noProof/>
+              </w:rPr>
+              <w:t>Reporte de factores de emisión a nivel de clases de cobertura (Estratos), almacén y subcategoría.</w:t>
+            </w:r>
+            <w:r>
+              <w:rPr>
+                <w:noProof/>
+                <w:webHidden/>
+              </w:rPr>
+              <w:tab/>
+            </w:r>
+            <w:r>
+              <w:rPr>
+                <w:noProof/>
+                <w:webHidden/>
+              </w:rPr>
+              <w:fldChar w:fldCharType="begin"/>
+            </w:r>
+            <w:r>
+              <w:rPr>
+                <w:noProof/>
+                <w:webHidden/>
+              </w:rPr>
+              <w:instrText xml:space="preserve"> PAGEREF _Toc428346152 \h </w:instrText>
+            </w:r>
+            <w:r>
+              <w:rPr>
+                <w:noProof/>
+                <w:webHidden/>
+              </w:rPr>
+            </w:r>
+            <w:r>
+              <w:rPr>
+                <w:noProof/>
+                <w:webHidden/>
+              </w:rPr>
+              <w:fldChar w:fldCharType="separate"/>
+            </w:r>
+            <w:r>
+              <w:rPr>
+                <w:noProof/>
+                <w:webHidden/>
+              </w:rPr>
+              <w:t>11</w:t>
+            </w:r>
+            <w:r>
+              <w:rPr>
+                <w:noProof/>
+                <w:webHidden/>
+              </w:rPr>
+              <w:fldChar w:fldCharType="end"/>
+            </w:r>
+          </w:hyperlink>
+        </w:p>
+        <w:p>
+          <w:pPr>
+            <w:pStyle w:val="TOC2"/>
+            <w:tabs>
+              <w:tab w:val="right" w:leader="dot" w:pos="9962"/>
+            </w:tabs>
+            <w:rPr>
+              <w:noProof/>
+              <w:sz w:val="24"/>
+              <w:szCs w:val="24"/>
+              <w:lang w:val="en-US" w:eastAsia="en-US"/>
+            </w:rPr>
+          </w:pPr>
+          <w:hyperlink w:anchor="_Toc428346153" w:history="1">
+            <w:r>
+              <w:rPr>
+                <w:rStyle w:val="Hyperlink"/>
+                <w:noProof/>
+              </w:rPr>
+              <w:t>Generación de reportes a nivel nacional</w:t>
+            </w:r>
+            <w:r>
+              <w:rPr>
+                <w:noProof/>
+                <w:webHidden/>
+              </w:rPr>
+              <w:tab/>
+            </w:r>
+            <w:r>
+              <w:rPr>
+                <w:noProof/>
+                <w:webHidden/>
+              </w:rPr>
+              <w:fldChar w:fldCharType="begin"/>
+            </w:r>
+            <w:r>
+              <w:rPr>
+                <w:noProof/>
+                <w:webHidden/>
+              </w:rPr>
+              <w:instrText xml:space="preserve"> PAGEREF _Toc428346153 \h </w:instrText>
+            </w:r>
+            <w:r>
+              <w:rPr>
+                <w:noProof/>
+                <w:webHidden/>
+              </w:rPr>
+            </w:r>
+            <w:r>
+              <w:rPr>
+                <w:noProof/>
+                <w:webHidden/>
+              </w:rPr>
+              <w:fldChar w:fldCharType="separate"/>
+            </w:r>
+            <w:r>
+              <w:rPr>
+                <w:noProof/>
+                <w:webHidden/>
+              </w:rPr>
+              <w:t>12</w:t>
+            </w:r>
+            <w:r>
+              <w:rPr>
+                <w:noProof/>
+                <w:webHidden/>
+              </w:rPr>
+              <w:fldChar w:fldCharType="end"/>
+            </w:r>
+          </w:hyperlink>
+        </w:p>
+        <w:p>
+          <w:pPr>
+            <w:pStyle w:val="TOC1"/>
+            <w:tabs>
+              <w:tab w:val="right" w:leader="dot" w:pos="9962"/>
+            </w:tabs>
+            <w:rPr>
+              <w:noProof/>
+              <w:sz w:val="24"/>
+              <w:szCs w:val="24"/>
+              <w:lang w:val="en-US" w:eastAsia="en-US"/>
+            </w:rPr>
+          </w:pPr>
+          <w:hyperlink w:anchor="_Toc428346154" w:history="1">
+            <w:r>
+              <w:rPr>
+                <w:rStyle w:val="Hyperlink"/>
+                <w:noProof/>
+              </w:rPr>
+              <w:t>Referencias</w:t>
+            </w:r>
+            <w:r>
+              <w:rPr>
+                <w:noProof/>
+                <w:webHidden/>
+              </w:rPr>
+              <w:tab/>
+            </w:r>
+            <w:r>
+              <w:rPr>
+                <w:noProof/>
+                <w:webHidden/>
+              </w:rPr>
+              <w:fldChar w:fldCharType="begin"/>
+            </w:r>
+            <w:r>
+              <w:rPr>
+                <w:noProof/>
+                <w:webHidden/>
+              </w:rPr>
+              <w:instrText xml:space="preserve"> PAGEREF _Toc428346154 \h </w:instrText>
+            </w:r>
+            <w:r>
+              <w:rPr>
+                <w:noProof/>
+                <w:webHidden/>
+              </w:rPr>
+            </w:r>
+            <w:r>
+              <w:rPr>
+                <w:noProof/>
+                <w:webHidden/>
+              </w:rPr>
+              <w:fldChar w:fldCharType="separate"/>
+            </w:r>
+            <w:r>
+              <w:rPr>
+                <w:noProof/>
+                <w:webHidden/>
+              </w:rPr>
+              <w:t>14</w:t>
             </w:r>
             <w:r>
               <w:rPr>
@@ -1327,7 +1860,7 @@
       <w:pPr>
         <w:pStyle w:val="Heading1"/>
       </w:pPr>
-      <w:bookmarkStart w:id="0" w:name="_Toc427692449"/>
+      <w:bookmarkStart w:id="0" w:name="_Toc428346135"/>
       <w:r>
         <w:t>Acrónimos</w:t>
       </w:r>
@@ -1494,55 +2027,6 @@
         </w:rPr>
         <w:t>: Intergovernmental Panel on Climatic Change</w:t>
       </w:r>
-    </w:p>
-    <w:p>
-      <w:pPr>
-        <w:rPr>
-          <w:lang w:val="en-US"/>
-        </w:rPr>
-      </w:pPr>
-    </w:p>
-    <w:p>
-      <w:pPr>
-        <w:rPr>
-          <w:lang w:val="en-US"/>
-        </w:rPr>
-      </w:pPr>
-    </w:p>
-    <w:p>
-      <w:pPr>
-        <w:rPr>
-          <w:lang w:val="en-US"/>
-        </w:rPr>
-      </w:pPr>
-    </w:p>
-    <w:p>
-      <w:pPr>
-        <w:rPr>
-          <w:lang w:val="en-US"/>
-        </w:rPr>
-      </w:pPr>
-    </w:p>
-    <w:p>
-      <w:pPr>
-        <w:rPr>
-          <w:lang w:val="en-US"/>
-        </w:rPr>
-      </w:pPr>
-    </w:p>
-    <w:p>
-      <w:pPr>
-        <w:rPr>
-          <w:lang w:val="en-US"/>
-        </w:rPr>
-      </w:pPr>
-    </w:p>
-    <w:p>
-      <w:pPr>
-        <w:rPr>
-          <w:lang w:val="en-US"/>
-        </w:rPr>
-      </w:pPr>
     </w:p>
     <w:p>
       <w:pPr>
@@ -1583,8 +2067,11 @@
       <w:pPr>
         <w:pStyle w:val="Heading1"/>
       </w:pPr>
-      <w:bookmarkStart w:id="1" w:name="_Toc427692450"/>
-      <w:r>
+      <w:bookmarkStart w:id="1" w:name="_Toc428346136"/>
+      <w:bookmarkStart w:id="2" w:name="_GoBack"/>
+      <w:bookmarkEnd w:id="2"/>
+      <w:r>
+        <w:lastRenderedPageBreak/>
         <w:t>Introducción</w:t>
       </w:r>
       <w:bookmarkEnd w:id="1"/>
@@ -1610,11 +2097,11 @@
       <w:pPr>
         <w:pStyle w:val="Heading1"/>
       </w:pPr>
-      <w:bookmarkStart w:id="2" w:name="_Toc427692451"/>
+      <w:bookmarkStart w:id="3" w:name="_Toc428346137"/>
       <w:r>
         <w:t>Objetivo</w:t>
       </w:r>
-      <w:bookmarkEnd w:id="2"/>
+      <w:bookmarkEnd w:id="3"/>
     </w:p>
     <w:p>
       <w:pPr>
@@ -1659,11 +2146,11 @@
       <w:pPr>
         <w:pStyle w:val="Heading2"/>
       </w:pPr>
-      <w:bookmarkStart w:id="3" w:name="_Toc427692452"/>
+      <w:bookmarkStart w:id="4" w:name="_Toc428346138"/>
       <w:r>
         <w:t>Objetivos específicos</w:t>
       </w:r>
-      <w:bookmarkEnd w:id="3"/>
+      <w:bookmarkEnd w:id="4"/>
     </w:p>
     <w:p>
       <w:pPr>
@@ -1674,7 +2161,6 @@
         </w:numPr>
         <w:spacing w:after="0" w:line="240" w:lineRule="auto"/>
       </w:pPr>
-      <w:bookmarkStart w:id="4" w:name="_Toc427692453"/>
       <w:r>
         <w:t>Desarrollar una plataforma para la estimación automatizada de las emisiones/absorciones de carbono forestal para los reportes nacionales del Inventario Nacional de Emisiones de Gases de Efecto Invernadero (INEGEI), Reducción de Emisiones por Deforestación y Degradación (REDD+), Niveles de Referencia de Emisiones (NRE) y Evaluación de Recursos Forestales (FRA).</w:t>
       </w:r>
@@ -1722,24 +2208,25 @@
       <w:pPr>
         <w:pStyle w:val="Heading1"/>
       </w:pPr>
+      <w:bookmarkStart w:id="5" w:name="_Toc428346139"/>
       <w:r>
         <w:t>Método</w:t>
       </w:r>
       <w:r>
         <w:t>s</w:t>
       </w:r>
-      <w:bookmarkEnd w:id="4"/>
+      <w:bookmarkEnd w:id="5"/>
     </w:p>
     <w:p/>
     <w:p>
       <w:pPr>
         <w:pStyle w:val="Heading2"/>
       </w:pPr>
-      <w:bookmarkStart w:id="5" w:name="_Toc427692454"/>
+      <w:bookmarkStart w:id="6" w:name="_Toc428346140"/>
       <w:r>
         <w:t>Insumos</w:t>
       </w:r>
-      <w:bookmarkEnd w:id="5"/>
+      <w:bookmarkEnd w:id="6"/>
     </w:p>
     <w:p>
       <w:pPr>
@@ -1772,12 +2259,11 @@
       <w:pPr>
         <w:pStyle w:val="Heading2"/>
       </w:pPr>
-      <w:bookmarkStart w:id="6" w:name="_Toc427692455"/>
-      <w:r>
-        <w:lastRenderedPageBreak/>
+      <w:bookmarkStart w:id="7" w:name="_Toc428346141"/>
+      <w:r>
         <w:t>Diseño conceptual</w:t>
       </w:r>
-      <w:bookmarkEnd w:id="6"/>
+      <w:bookmarkEnd w:id="7"/>
     </w:p>
     <w:p>
       <w:r>
@@ -1806,6 +2292,7 @@
         <w:spacing w:after="0" w:line="240" w:lineRule="auto"/>
       </w:pPr>
       <w:r>
+        <w:lastRenderedPageBreak/>
         <w:t>Estimaciones de Datos de Actividad.</w:t>
       </w:r>
     </w:p>
@@ -2009,7 +2496,6 @@
       <w:pPr>
         <w:jc w:val="both"/>
       </w:pPr>
-      <w:bookmarkStart w:id="7" w:name="_Toc427692456"/>
       <w:r>
         <w:t>Los diferentes módulos de estimación se integraron a través de códigos de programación en el software estadístico “R” debido a que los diferentes módulos de estimación de los FE y sus incertidumbres están desarrollados en este mismo software.</w:t>
       </w:r>
@@ -2019,10 +2505,11 @@
       <w:pPr>
         <w:pStyle w:val="Heading2"/>
       </w:pPr>
-      <w:r>
-        <w:lastRenderedPageBreak/>
+      <w:bookmarkStart w:id="8" w:name="_Toc428346142"/>
+      <w:r>
         <w:t>Base de datos</w:t>
       </w:r>
+      <w:bookmarkEnd w:id="8"/>
     </w:p>
     <w:p>
       <w:r>
@@ -2132,13 +2619,14 @@
       <w:pPr>
         <w:pStyle w:val="Heading2"/>
       </w:pPr>
+      <w:bookmarkStart w:id="9" w:name="_Toc428346143"/>
       <w:r>
         <w:t>I</w:t>
       </w:r>
       <w:r>
         <w:t>nstalación y configuración del sistema</w:t>
       </w:r>
-      <w:bookmarkEnd w:id="7"/>
+      <w:bookmarkEnd w:id="9"/>
     </w:p>
     <w:p>
       <w:pPr>
@@ -2147,7 +2635,6 @@
         </w:tabs>
         <w:jc w:val="both"/>
       </w:pPr>
-      <w:bookmarkStart w:id="8" w:name="_Toc427692457"/>
       <w:r>
         <w:t xml:space="preserve">Para controlar la generación del reporte, tanto los servicios centrales como las aplicaciones están instalados en un servidor que mantiene comunicación con: </w:t>
       </w:r>
@@ -2333,9 +2820,11 @@
       <w:pPr>
         <w:pStyle w:val="Heading3"/>
       </w:pPr>
+      <w:bookmarkStart w:id="10" w:name="_Toc428346144"/>
       <w:r>
         <w:t>Steps for system installation</w:t>
       </w:r>
+      <w:bookmarkEnd w:id="10"/>
     </w:p>
     <w:p>
       <w:pPr>
@@ -2347,12 +2836,7 @@
         <w:jc w:val="both"/>
       </w:pPr>
       <w:r>
-        <w:t>Prepa</w:t>
-      </w:r>
-      <w:bookmarkStart w:id="9" w:name="_GoBack"/>
-      <w:bookmarkEnd w:id="9"/>
-      <w:r>
-        <w:t>ration of database server</w:t>
+        <w:t>Preparation of database server</w:t>
       </w:r>
     </w:p>
     <w:p>
@@ -2388,9 +2872,11 @@
       <w:pPr>
         <w:pStyle w:val="Heading1"/>
       </w:pPr>
+      <w:bookmarkStart w:id="11" w:name="_Toc428346145"/>
       <w:r>
         <w:t>Preparación del Sistema integrada</w:t>
       </w:r>
+      <w:bookmarkEnd w:id="11"/>
     </w:p>
     <w:p>
       <w:pPr>
@@ -2414,6 +2900,7 @@
       <w:pPr>
         <w:pStyle w:val="Heading2"/>
       </w:pPr>
+      <w:bookmarkStart w:id="12" w:name="_Toc428346146"/>
       <w:r>
         <w:t xml:space="preserve">Preparacion de los datos Madmex (Madmex </w:t>
       </w:r>
@@ -2423,6 +2910,7 @@
       <w:r>
         <w:t>update)</w:t>
       </w:r>
+      <w:bookmarkEnd w:id="12"/>
     </w:p>
     <w:p>
       <w:r>
@@ -2508,6 +2996,12 @@
       <w:r>
         <w:t>Intersect Udm with madmex product</w:t>
       </w:r>
+      <w:r>
+        <w:t xml:space="preserve"> </w:t>
+      </w:r>
+      <w:r>
+        <w:t xml:space="preserve">(dynamically with database view </w:t>
+      </w:r>
     </w:p>
     <w:p>
       <w:r>
@@ -2524,10 +3018,12 @@
       <w:pPr>
         <w:pStyle w:val="Heading2"/>
       </w:pPr>
+      <w:bookmarkStart w:id="13" w:name="_Toc428346147"/>
       <w:r>
         <w:lastRenderedPageBreak/>
         <w:t>Preparation of INFyS data (update of an INFyS cycle)</w:t>
       </w:r>
+      <w:bookmarkEnd w:id="13"/>
     </w:p>
     <w:p>
       <w:r>
@@ -2542,6 +3038,48 @@
     <w:p>
       <w:r>
         <w:t>Table registration</w:t>
+      </w:r>
+    </w:p>
+    <w:p>
+      <w:pPr>
+        <w:pStyle w:val="Heading2"/>
+      </w:pPr>
+      <w:bookmarkStart w:id="14" w:name="_Toc428346148"/>
+      <w:r>
+        <w:t>Generation of the report tables</w:t>
+      </w:r>
+      <w:bookmarkEnd w:id="14"/>
+    </w:p>
+    <w:p>
+      <w:r>
+        <w:t xml:space="preserve">The URL </w:t>
+      </w:r>
+      <w:r>
+        <w:fldChar w:fldCharType="begin"/>
+      </w:r>
+      <w:r>
+        <w:instrText xml:space="preserve"> HYPERLINK "</w:instrText>
+      </w:r>
+      <w:r>
+        <w:instrText>http://madmex.conabio.gob.mx/report/calculate</w:instrText>
+      </w:r>
+      <w:r>
+        <w:instrText xml:space="preserve">" </w:instrText>
+      </w:r>
+      <w:r>
+        <w:fldChar w:fldCharType="separate"/>
+      </w:r>
+      <w:r>
+        <w:rPr>
+          <w:rStyle w:val="Hyperlink"/>
+        </w:rPr>
+        <w:t>http://madmex.conabio.gob.mx/report/calculate</w:t>
+      </w:r>
+      <w:r>
+        <w:fldChar w:fldCharType="end"/>
+      </w:r>
+      <w:r>
+        <w:t xml:space="preserve"> executes the generation of all implemented R modules</w:t>
       </w:r>
     </w:p>
     <w:p>
@@ -2555,10 +3093,11 @@
       <w:pPr>
         <w:pStyle w:val="Heading1"/>
       </w:pPr>
+      <w:bookmarkStart w:id="15" w:name="_Toc428346149"/>
       <w:r>
         <w:t>Resultados</w:t>
       </w:r>
-      <w:bookmarkEnd w:id="8"/>
+      <w:bookmarkEnd w:id="15"/>
     </w:p>
     <w:p>
       <w:pPr>
@@ -2619,12 +3158,13 @@
       <w:pPr>
         <w:pStyle w:val="Heading2"/>
       </w:pPr>
-      <w:bookmarkStart w:id="10" w:name="_Toc427692461"/>
-      <w:bookmarkStart w:id="11" w:name="_Toc427686976"/>
+      <w:bookmarkStart w:id="16" w:name="_Toc427686976"/>
+      <w:bookmarkStart w:id="17" w:name="_Toc428346150"/>
       <w:r>
         <w:t>Reporte a nivel de observación</w:t>
       </w:r>
-      <w:bookmarkEnd w:id="11"/>
+      <w:bookmarkEnd w:id="16"/>
+      <w:bookmarkEnd w:id="17"/>
     </w:p>
     <w:p>
       <w:pPr>
@@ -5027,9 +5567,11 @@
       <w:pPr>
         <w:pStyle w:val="Heading2"/>
       </w:pPr>
+      <w:bookmarkStart w:id="18" w:name="_Toc428346151"/>
       <w:r>
         <w:t>Reporte a nivel de unidad de muestreo</w:t>
       </w:r>
+      <w:bookmarkEnd w:id="18"/>
     </w:p>
     <w:p>
       <w:pPr>
@@ -5050,6 +5592,7 @@
         </w:rPr>
       </w:pPr>
       <w:r>
+        <w:lastRenderedPageBreak/>
         <w:t>Cuadro</w:t>
       </w:r>
       <w:r>
@@ -7794,6 +8337,7 @@
         <w:rPr>
           <w:lang w:val="es-MX"/>
         </w:rPr>
+        <w:lastRenderedPageBreak/>
         <w:t>Figura 3</w:t>
       </w:r>
       <w:r>
@@ -7872,15 +8416,16 @@
       <w:pPr>
         <w:pStyle w:val="Heading2"/>
       </w:pPr>
-      <w:bookmarkStart w:id="12" w:name="_Toc427686975"/>
-      <w:r>
-        <w:lastRenderedPageBreak/>
+      <w:bookmarkStart w:id="19" w:name="_Toc427686975"/>
+      <w:bookmarkStart w:id="20" w:name="_Toc428346152"/>
+      <w:r>
         <w:t>Reporte de factores de emisión a nivel de clases de cobertura (Estratos), almacén y subcategoría</w:t>
       </w:r>
-      <w:bookmarkEnd w:id="12"/>
+      <w:bookmarkEnd w:id="19"/>
       <w:r>
         <w:t>.</w:t>
       </w:r>
+      <w:bookmarkEnd w:id="20"/>
     </w:p>
     <w:p>
       <w:r>
@@ -11290,7 +11835,6 @@
               <w:rPr>
                 <w:sz w:val="20"/>
               </w:rPr>
-              <w:lastRenderedPageBreak/>
               <w:t>Subterránea</w:t>
             </w:r>
             <w:proofErr w:type="spellEnd"/>
@@ -11314,7 +11858,6 @@
               <w:rPr>
                 <w:sz w:val="20"/>
               </w:rPr>
-              <w:lastRenderedPageBreak/>
               <w:t>Opción</w:t>
             </w:r>
             <w:proofErr w:type="spellEnd"/>
@@ -12070,6 +12613,7 @@
         <w:rPr>
           <w:lang w:val="es-MX"/>
         </w:rPr>
+        <w:lastRenderedPageBreak/>
         <w:t>Figura 4</w:t>
       </w:r>
       <w:r>
@@ -12188,11 +12732,13 @@
       <w:pPr>
         <w:pStyle w:val="Heading2"/>
       </w:pPr>
-      <w:bookmarkStart w:id="13" w:name="_Toc427686974"/>
+      <w:bookmarkStart w:id="21" w:name="_Toc427686974"/>
+      <w:bookmarkStart w:id="22" w:name="_Toc428346153"/>
       <w:r>
         <w:t>Generación de reportes a nivel nacional</w:t>
       </w:r>
-      <w:bookmarkEnd w:id="13"/>
+      <w:bookmarkEnd w:id="21"/>
+      <w:bookmarkEnd w:id="22"/>
     </w:p>
     <w:p>
       <w:r>
@@ -13144,6 +13690,7 @@
               <w:rPr>
                 <w:sz w:val="20"/>
               </w:rPr>
+              <w:lastRenderedPageBreak/>
               <w:t>Hectárea</w:t>
             </w:r>
             <w:proofErr w:type="spellEnd"/>
@@ -14688,7 +15235,6 @@
         <w:rPr>
           <w:lang w:val="es-MX"/>
         </w:rPr>
-        <w:lastRenderedPageBreak/>
         <w:t>Figura 5</w:t>
       </w:r>
       <w:r>
@@ -14778,10 +15324,12 @@
       <w:pPr>
         <w:pStyle w:val="Heading1"/>
       </w:pPr>
-      <w:r>
+      <w:bookmarkStart w:id="23" w:name="_Toc428346154"/>
+      <w:r>
+        <w:lastRenderedPageBreak/>
         <w:t>Referencias</w:t>
       </w:r>
-      <w:bookmarkEnd w:id="10"/>
+      <w:bookmarkEnd w:id="23"/>
     </w:p>
     <w:p/>
     <w:p/>
@@ -16250,7 +16798,6 @@
     <w:next w:val="Normal"/>
     <w:autoRedefine/>
     <w:uiPriority w:val="39"/>
-    <w:semiHidden/>
     <w:unhideWhenUsed/>
     <w:qFormat/>
     <w:rsid w:val="000B41AF"/>
@@ -16513,38 +17060,6 @@
         </w:p>
       </w:docPartBody>
     </w:docPart>
-    <w:docPart>
-      <w:docPartPr>
-        <w:name w:val="507E27E05BC3429EA0BFF5EEF037B2FC"/>
-        <w:category>
-          <w:name w:val="General"/>
-          <w:gallery w:val="placeholder"/>
-        </w:category>
-        <w:types>
-          <w:type w:val="bbPlcHdr"/>
-        </w:types>
-        <w:behaviors>
-          <w:behavior w:val="content"/>
-        </w:behaviors>
-        <w:guid w:val="{229A67A1-00D0-4E58-87B1-859D7987913D}"/>
-      </w:docPartPr>
-      <w:docPartBody>
-        <w:p>
-          <w:pPr>
-            <w:pStyle w:val="507E27E05BC3429EA0BFF5EEF037B2FC"/>
-          </w:pPr>
-          <w:r>
-            <w:rPr>
-              <w:rFonts w:asciiTheme="majorHAnsi" w:eastAsiaTheme="majorEastAsia" w:hAnsiTheme="majorHAnsi" w:cstheme="majorBidi"/>
-              <w:sz w:val="44"/>
-              <w:szCs w:val="44"/>
-              <w:lang w:val="es-ES"/>
-            </w:rPr>
-            <w:t>[Escriba el subtítulo del documento]</w:t>
-          </w:r>
-        </w:p>
-      </w:docPartBody>
-    </w:docPart>
   </w:docParts>
 </w:glossaryDocument>
 </file>
@@ -16633,6 +17148,7 @@
   <w:rsids>
     <w:rsidRoot w:val="004C255E"/>
     <w:rsid w:val="001D313C"/>
+    <w:rsid w:val="0033030C"/>
     <w:rsid w:val="00472AC5"/>
     <w:rsid w:val="0047341D"/>
     <w:rsid w:val="004C255E"/>
@@ -17457,7 +17973,7 @@
 </file>
 
 <file path=customXml/itemProps2.xml><?xml version="1.0" encoding="utf-8"?>
-<ds:datastoreItem xmlns:ds="http://schemas.openxmlformats.org/officeDocument/2006/customXml" ds:itemID="{698F09CB-3621-734D-9A12-BD52203210ED}">
+<ds:datastoreItem xmlns:ds="http://schemas.openxmlformats.org/officeDocument/2006/customXml" ds:itemID="{7047945C-7CBF-0046-9CC1-663BF4C61347}">
   <ds:schemaRefs>
     <ds:schemaRef ds:uri="http://schemas.openxmlformats.org/officeDocument/2006/bibliography"/>
   </ds:schemaRefs>

</xml_diff>